<commit_message>
Moved music to lavalink
</commit_message>
<xml_diff>
--- a/The Back Alley.docx
+++ b/The Back Alley.docx
@@ -29,7 +29,6 @@
           <w:szCs w:val="36"/>
         </w:rPr>
       </w:pPr>
-      <w:proofErr w:type="spellStart"/>
       <w:r>
         <w:rPr>
           <w:sz w:val="36"/>
@@ -37,7 +36,6 @@
         </w:rPr>
         <w:t>Unserializable</w:t>
       </w:r>
-      <w:proofErr w:type="spellEnd"/>
     </w:p>
     <w:p>
       <w:pPr>
@@ -75,23 +73,7 @@
           <w:sz w:val="24"/>
           <w:szCs w:val="24"/>
         </w:rPr>
-        <w:t xml:space="preserve">It’s a dark and mysterious place where having money in your back pocket is risky and unsafe but can you trust the banks? Play </w:t>
-      </w:r>
-      <w:proofErr w:type="gramStart"/>
-      <w:r>
-        <w:rPr>
-          <w:sz w:val="24"/>
-          <w:szCs w:val="24"/>
-        </w:rPr>
-        <w:t>The</w:t>
-      </w:r>
-      <w:proofErr w:type="gramEnd"/>
-      <w:r>
-        <w:rPr>
-          <w:sz w:val="24"/>
-          <w:szCs w:val="24"/>
-        </w:rPr>
-        <w:t xml:space="preserve"> Back Alley where you earn, steal from other players and buy awesome rewards worth real money!</w:t>
+        <w:t>It’s a dark and mysterious place where having money in your back pocket is risky and unsafe but can you trust the banks? Play The Back Alley where you earn, steal from other players and buy awesome rewards worth real money!</w:t>
       </w:r>
     </w:p>
     <w:p>
@@ -148,23 +130,7 @@
           <w:sz w:val="24"/>
           <w:szCs w:val="24"/>
         </w:rPr>
-        <w:t xml:space="preserve">Basically you use the bot to run economy commands and enjoy </w:t>
-      </w:r>
-      <w:proofErr w:type="spellStart"/>
-      <w:r>
-        <w:rPr>
-          <w:sz w:val="24"/>
-          <w:szCs w:val="24"/>
-        </w:rPr>
-        <w:t>urself</w:t>
-      </w:r>
-      <w:proofErr w:type="spellEnd"/>
-      <w:r>
-        <w:rPr>
-          <w:sz w:val="24"/>
-          <w:szCs w:val="24"/>
-        </w:rPr>
-        <w:t xml:space="preserve"> whilst earning some dosh and once you have enough money you can head over to #shopping to find what you wish to purchase. From there you create a purchase ticket and the order is finalised.</w:t>
+        <w:t>Basically you use the bot to run economy commands and enjoy urself whilst earning some dosh and once you have enough money you can head over to #shopping to find what you wish to purchase. From there you create a purchase ticket and the order is finalised.</w:t>
       </w:r>
     </w:p>
     <w:p>
@@ -211,23 +177,7 @@
           <w:sz w:val="24"/>
           <w:szCs w:val="24"/>
         </w:rPr>
-        <w:t xml:space="preserve">Fully fledged economy – Income, bank, balances, </w:t>
-      </w:r>
-      <w:proofErr w:type="spellStart"/>
-      <w:r>
-        <w:rPr>
-          <w:sz w:val="24"/>
-          <w:szCs w:val="24"/>
-        </w:rPr>
-        <w:t>baltop</w:t>
-      </w:r>
-      <w:proofErr w:type="spellEnd"/>
-      <w:r>
-        <w:rPr>
-          <w:sz w:val="24"/>
-          <w:szCs w:val="24"/>
-        </w:rPr>
-        <w:t xml:space="preserve">, robberies </w:t>
+        <w:t xml:space="preserve">Fully fledged economy – Income, bank, balances, baltop, robberies </w:t>
       </w:r>
     </w:p>
     <w:p>
@@ -247,39 +197,21 @@
           <w:sz w:val="24"/>
           <w:szCs w:val="24"/>
         </w:rPr>
-        <w:t xml:space="preserve">A criminal underworld awaits - Work your way up the criminal ranks and gain the ability to rob more than just the cash from peoples back pockets. But </w:t>
-      </w:r>
-      <w:proofErr w:type="spellStart"/>
-      <w:r>
-        <w:rPr>
-          <w:sz w:val="24"/>
-          <w:szCs w:val="24"/>
-        </w:rPr>
-        <w:t>beaware</w:t>
-      </w:r>
-      <w:proofErr w:type="spellEnd"/>
-      <w:r>
-        <w:rPr>
-          <w:sz w:val="24"/>
-          <w:szCs w:val="24"/>
-        </w:rPr>
-        <w:t xml:space="preserve"> of the courts, get caught up in the system and you stand to lose a bit of </w:t>
-      </w:r>
-      <w:proofErr w:type="spellStart"/>
-      <w:r>
-        <w:rPr>
-          <w:sz w:val="24"/>
-          <w:szCs w:val="24"/>
-        </w:rPr>
-        <w:t>ur</w:t>
-      </w:r>
-      <w:proofErr w:type="spellEnd"/>
-      <w:r>
-        <w:rPr>
-          <w:sz w:val="24"/>
-          <w:szCs w:val="24"/>
-        </w:rPr>
-        <w:t xml:space="preserve"> dosh. But if you get away free you increase your notoriety.</w:t>
+        <w:t>A criminal underworld awaits - Work your way up the criminal ranks and gain the ability to rob more than just the cash from peoples back pockets. But be</w:t>
+      </w:r>
+      <w:r>
+        <w:rPr>
+          <w:sz w:val="24"/>
+          <w:szCs w:val="24"/>
+        </w:rPr>
+        <w:t xml:space="preserve"> </w:t>
+      </w:r>
+      <w:r>
+        <w:rPr>
+          <w:sz w:val="24"/>
+          <w:szCs w:val="24"/>
+        </w:rPr>
+        <w:t>aware of the courts, get caught up in the system and you stand to lose a bit of ur dosh. But if you get away free you increase your notoriety.</w:t>
       </w:r>
     </w:p>
     <w:p>
@@ -299,23 +231,7 @@
           <w:sz w:val="24"/>
           <w:szCs w:val="24"/>
         </w:rPr>
-        <w:t xml:space="preserve">Sophisticated anti-scripting code. If our watchdog catches you </w:t>
-      </w:r>
-      <w:proofErr w:type="gramStart"/>
-      <w:r>
-        <w:rPr>
-          <w:sz w:val="24"/>
-          <w:szCs w:val="24"/>
-        </w:rPr>
-        <w:t>out</w:t>
-      </w:r>
-      <w:proofErr w:type="gramEnd"/>
-      <w:r>
-        <w:rPr>
-          <w:sz w:val="24"/>
-          <w:szCs w:val="24"/>
-        </w:rPr>
-        <w:t xml:space="preserve"> you'd better be aware </w:t>
+        <w:t xml:space="preserve">Sophisticated anti-scripting code. If our watchdog catches you out you'd better be aware </w:t>
       </w:r>
     </w:p>
     <w:p>
@@ -355,23 +271,7 @@
           <w:sz w:val="24"/>
           <w:szCs w:val="24"/>
         </w:rPr>
-        <w:t xml:space="preserve">Centralised system - All money earnt is global however you will have to join our discord first </w:t>
-      </w:r>
-      <w:proofErr w:type="gramStart"/>
-      <w:r>
-        <w:rPr>
-          <w:sz w:val="24"/>
-          <w:szCs w:val="24"/>
-        </w:rPr>
-        <w:t>in order to</w:t>
-      </w:r>
-      <w:proofErr w:type="gramEnd"/>
-      <w:r>
-        <w:rPr>
-          <w:sz w:val="24"/>
-          <w:szCs w:val="24"/>
-        </w:rPr>
-        <w:t xml:space="preserve"> verify yourself and gain access to all of our bot commands. This is a part of our anti bot efforts. </w:t>
+        <w:t xml:space="preserve">Centralised system - All money earnt is global however you will have to join our discord first in order to verify yourself and gain access to all of our bot commands. This is a part of our anti bot efforts. </w:t>
       </w:r>
     </w:p>
     <w:p>
@@ -411,23 +311,7 @@
           <w:sz w:val="24"/>
           <w:szCs w:val="24"/>
         </w:rPr>
-        <w:t xml:space="preserve">Whitelisted user operations – Must be verified </w:t>
-      </w:r>
-      <w:proofErr w:type="gramStart"/>
-      <w:r>
-        <w:rPr>
-          <w:sz w:val="24"/>
-          <w:szCs w:val="24"/>
-        </w:rPr>
-        <w:t>in order to</w:t>
-      </w:r>
-      <w:proofErr w:type="gramEnd"/>
-      <w:r>
-        <w:rPr>
-          <w:sz w:val="24"/>
-          <w:szCs w:val="24"/>
-        </w:rPr>
-        <w:t xml:space="preserve"> use commands</w:t>
+        <w:t>Whitelisted user operations – Must be verified in order to use commands</w:t>
       </w:r>
     </w:p>
     <w:p>
@@ -462,21 +346,12 @@
           <w:szCs w:val="24"/>
         </w:rPr>
       </w:pPr>
-      <w:proofErr w:type="spellStart"/>
-      <w:r>
-        <w:rPr>
-          <w:sz w:val="24"/>
-          <w:szCs w:val="24"/>
-        </w:rPr>
-        <w:t>Youtube</w:t>
-      </w:r>
-      <w:proofErr w:type="spellEnd"/>
-      <w:r>
-        <w:rPr>
-          <w:sz w:val="24"/>
-          <w:szCs w:val="24"/>
-        </w:rPr>
-        <w:t xml:space="preserve"> music – Restricted to management for code issue reasons</w:t>
+      <w:r>
+        <w:rPr>
+          <w:sz w:val="24"/>
+          <w:szCs w:val="24"/>
+        </w:rPr>
+        <w:t>Youtube music – Restricted to management for code issue reasons</w:t>
       </w:r>
     </w:p>
     <w:p>
@@ -537,8 +412,6 @@
         <w:lastRenderedPageBreak/>
         <w:t>Future features:</w:t>
       </w:r>
-      <w:bookmarkStart w:id="0" w:name="_GoBack"/>
-      <w:bookmarkEnd w:id="0"/>
     </w:p>
     <w:p>
       <w:pPr>
@@ -557,23 +430,7 @@
           <w:sz w:val="24"/>
           <w:szCs w:val="24"/>
         </w:rPr>
-        <w:t xml:space="preserve">Guardian project – Donators can gain roles in society and earn income relating to that role. For </w:t>
-      </w:r>
-      <w:proofErr w:type="gramStart"/>
-      <w:r>
-        <w:rPr>
-          <w:sz w:val="24"/>
-          <w:szCs w:val="24"/>
-        </w:rPr>
-        <w:t>example</w:t>
-      </w:r>
-      <w:proofErr w:type="gramEnd"/>
-      <w:r>
-        <w:rPr>
-          <w:sz w:val="24"/>
-          <w:szCs w:val="24"/>
-        </w:rPr>
-        <w:t xml:space="preserve"> a level 4 donator could become a criminal overlord and then they make income every time someone robs someone else</w:t>
+        <w:t>Guardian project – Donators can gain roles in society and earn income relating to that role. For example a level 4 donator could become a criminal overlord and then they make income every time someone robs someone else</w:t>
       </w:r>
       <w:r>
         <w:rPr>
@@ -600,23 +457,7 @@
           <w:sz w:val="24"/>
           <w:szCs w:val="24"/>
         </w:rPr>
-        <w:t xml:space="preserve">Multiple economies - Buy overseas currency and trade it back to our local currency at a good rate and make some </w:t>
-      </w:r>
-      <w:proofErr w:type="spellStart"/>
-      <w:r>
-        <w:rPr>
-          <w:sz w:val="24"/>
-          <w:szCs w:val="24"/>
-        </w:rPr>
-        <w:t>eash</w:t>
-      </w:r>
-      <w:proofErr w:type="spellEnd"/>
-      <w:r>
-        <w:rPr>
-          <w:sz w:val="24"/>
-          <w:szCs w:val="24"/>
-        </w:rPr>
-        <w:t xml:space="preserve"> $$$ </w:t>
+        <w:t xml:space="preserve">Multiple economies - Buy overseas currency and trade it back to our local currency at a good rate and make some eash $$$ </w:t>
       </w:r>
     </w:p>
     <w:p>
@@ -631,37 +472,12 @@
           <w:szCs w:val="24"/>
         </w:rPr>
       </w:pPr>
-      <w:proofErr w:type="spellStart"/>
-      <w:r>
-        <w:rPr>
-          <w:sz w:val="24"/>
-          <w:szCs w:val="24"/>
-        </w:rPr>
-        <w:t>Dedsec</w:t>
-      </w:r>
-      <w:proofErr w:type="spellEnd"/>
-      <w:r>
-        <w:rPr>
-          <w:sz w:val="24"/>
-          <w:szCs w:val="24"/>
-        </w:rPr>
-        <w:t xml:space="preserve"> project – </w:t>
-      </w:r>
-      <w:proofErr w:type="spellStart"/>
-      <w:r>
-        <w:rPr>
-          <w:sz w:val="24"/>
-          <w:szCs w:val="24"/>
-        </w:rPr>
-        <w:t>Dedsec</w:t>
-      </w:r>
-      <w:proofErr w:type="spellEnd"/>
-      <w:r>
-        <w:rPr>
-          <w:sz w:val="24"/>
-          <w:szCs w:val="24"/>
-        </w:rPr>
-        <w:t xml:space="preserve"> relates to our anti scripting efforts. Further improvements to anti scripting, improved ai and checks. Increased logging of suspicious users to the point of automation. Encrypted storage</w:t>
+      <w:r>
+        <w:rPr>
+          <w:sz w:val="24"/>
+          <w:szCs w:val="24"/>
+        </w:rPr>
+        <w:t>Dedsec project – Dedsec relates to our anti scripting efforts. Further improvements to anti scripting, improved ai and checks. Increased logging of suspicious users to the point of automation. Encrypted storage</w:t>
       </w:r>
     </w:p>
     <w:p>
@@ -696,22 +512,35 @@
           <w:szCs w:val="24"/>
         </w:rPr>
       </w:pPr>
-      <w:proofErr w:type="spellStart"/>
-      <w:r>
-        <w:rPr>
-          <w:sz w:val="24"/>
-          <w:szCs w:val="24"/>
-        </w:rPr>
-        <w:t>Patreon</w:t>
-      </w:r>
-      <w:proofErr w:type="spellEnd"/>
-      <w:r>
-        <w:rPr>
-          <w:sz w:val="24"/>
-          <w:szCs w:val="24"/>
-        </w:rPr>
-        <w:t xml:space="preserve"> integration – Automation of payments</w:t>
-      </w:r>
+      <w:r>
+        <w:rPr>
+          <w:sz w:val="24"/>
+          <w:szCs w:val="24"/>
+        </w:rPr>
+        <w:t>Patreon integration – Automation of payments</w:t>
+      </w:r>
+    </w:p>
+    <w:p>
+      <w:pPr>
+        <w:pStyle w:val="ListParagraph"/>
+        <w:numPr>
+          <w:ilvl w:val="0"/>
+          <w:numId w:val="5"/>
+        </w:numPr>
+        <w:rPr>
+          <w:sz w:val="24"/>
+          <w:szCs w:val="24"/>
+        </w:rPr>
+      </w:pPr>
+      <w:r>
+        <w:rPr>
+          <w:sz w:val="24"/>
+          <w:szCs w:val="24"/>
+        </w:rPr>
+        <w:t>Safer storage of data – Moving into noSQL databasing for secure storage of data</w:t>
+      </w:r>
+      <w:bookmarkStart w:id="0" w:name="_GoBack"/>
+      <w:bookmarkEnd w:id="0"/>
     </w:p>
     <w:p>
       <w:pPr>

</xml_diff>